<commit_message>
feat: Small change in the references
</commit_message>
<xml_diff>
--- a/Final-Report.docx
+++ b/Final-Report.docx
@@ -2056,7 +2056,7 @@
         <w:rPr>
           <w:rFonts w:ascii="Times New Roman" w:eastAsia="Times New Roman" w:hAnsi="Times New Roman" w:cs="Times New Roman"/>
         </w:rPr>
-        <w:t>interval</w:t>
+        <w:t>ratio</w:t>
       </w:r>
       <w:r>
         <w:rPr>
@@ -2504,6 +2504,8 @@
           <w:rFonts w:asciiTheme="majorBidi" w:hAnsiTheme="majorBidi" w:cstheme="majorBidi"/>
         </w:rPr>
       </w:pPr>
+      <w:bookmarkStart w:id="34" w:name="OLE_LINK121"/>
+      <w:bookmarkStart w:id="35" w:name="OLE_LINK122"/>
       <w:r>
         <w:rPr>
           <w:rFonts w:ascii="Times New Roman" w:eastAsia="Times New Roman" w:hAnsi="Times New Roman" w:cs="Times New Roman"/>
@@ -2535,7 +2537,7 @@
         </w:rPr>
         <w:t xml:space="preserve">established the reliability of the European Climate Assessment (ECA), which is the source of our project's data. </w:t>
       </w:r>
-      <w:bookmarkStart w:id="34" w:name="OLE_LINK51"/>
+      <w:bookmarkStart w:id="36" w:name="OLE_LINK51"/>
       <w:r>
         <w:rPr>
           <w:rFonts w:asciiTheme="majorBidi" w:hAnsiTheme="majorBidi" w:cstheme="majorBidi"/>
@@ -2554,7 +2556,7 @@
         </w:rPr>
         <w:t xml:space="preserve"> enough to </w:t>
       </w:r>
-      <w:bookmarkStart w:id="35" w:name="OLE_LINK52"/>
+      <w:bookmarkStart w:id="37" w:name="OLE_LINK52"/>
       <w:r>
         <w:rPr>
           <w:rFonts w:asciiTheme="majorBidi" w:hAnsiTheme="majorBidi" w:cstheme="majorBidi"/>
@@ -2573,7 +2575,7 @@
         </w:rPr>
         <w:t xml:space="preserve">e </w:t>
       </w:r>
-      <w:bookmarkEnd w:id="35"/>
+      <w:bookmarkEnd w:id="37"/>
       <w:r>
         <w:rPr>
           <w:rFonts w:asciiTheme="majorBidi" w:hAnsiTheme="majorBidi" w:cstheme="majorBidi"/>
@@ -2598,7 +2600,7 @@
         </w:rPr>
         <w:t>.</w:t>
       </w:r>
-      <w:bookmarkEnd w:id="34"/>
+      <w:bookmarkEnd w:id="36"/>
     </w:p>
     <w:p>
       <w:pPr>
@@ -2646,7 +2648,7 @@
         </w:rPr>
         <w:t> </w:t>
       </w:r>
-      <w:bookmarkStart w:id="36" w:name="OLE_LINK53"/>
+      <w:bookmarkStart w:id="38" w:name="OLE_LINK53"/>
       <w:r>
         <w:rPr>
           <w:rFonts w:asciiTheme="majorBidi" w:hAnsiTheme="majorBidi" w:cstheme="majorBidi"/>
@@ -2677,15 +2679,15 @@
         </w:rPr>
         <w:t xml:space="preserve"> the risk of both floods and </w:t>
       </w:r>
-      <w:bookmarkStart w:id="37" w:name="OLE_LINK54"/>
+      <w:bookmarkStart w:id="39" w:name="OLE_LINK54"/>
       <w:r>
         <w:rPr>
           <w:rFonts w:asciiTheme="majorBidi" w:hAnsiTheme="majorBidi" w:cstheme="majorBidi"/>
         </w:rPr>
         <w:t>droughts</w:t>
       </w:r>
-      <w:bookmarkEnd w:id="36"/>
-      <w:bookmarkEnd w:id="37"/>
+      <w:bookmarkEnd w:id="38"/>
+      <w:bookmarkEnd w:id="39"/>
     </w:p>
     <w:p>
       <w:pPr>
@@ -2733,7 +2735,7 @@
         </w:rPr>
         <w:t> </w:t>
       </w:r>
-      <w:bookmarkStart w:id="38" w:name="OLE_LINK55"/>
+      <w:bookmarkStart w:id="40" w:name="OLE_LINK55"/>
       <w:r>
         <w:rPr>
           <w:rFonts w:asciiTheme="majorBidi" w:hAnsiTheme="majorBidi" w:cstheme="majorBidi"/>
@@ -2802,16 +2804,16 @@
         </w:rPr>
         <w:t xml:space="preserve"> summers are seeing a decrease in overall rainfall but occasional </w:t>
       </w:r>
-      <w:bookmarkStart w:id="39" w:name="OLE_LINK56"/>
+      <w:bookmarkStart w:id="41" w:name="OLE_LINK56"/>
       <w:r>
         <w:rPr>
           <w:rFonts w:asciiTheme="majorBidi" w:hAnsiTheme="majorBidi" w:cstheme="majorBidi"/>
         </w:rPr>
         <w:t>intense storms.</w:t>
       </w:r>
-      <w:bookmarkStart w:id="40" w:name="OLE_LINK57"/>
-      <w:bookmarkEnd w:id="38"/>
-      <w:bookmarkEnd w:id="39"/>
+      <w:bookmarkStart w:id="42" w:name="OLE_LINK57"/>
+      <w:bookmarkEnd w:id="40"/>
+      <w:bookmarkEnd w:id="41"/>
     </w:p>
     <w:p>
       <w:pPr>
@@ -2859,8 +2861,8 @@
         </w:rPr>
         <w:t> </w:t>
       </w:r>
-      <w:bookmarkStart w:id="41" w:name="OLE_LINK62"/>
-      <w:bookmarkStart w:id="42" w:name="OLE_LINK58"/>
+      <w:bookmarkStart w:id="43" w:name="OLE_LINK62"/>
+      <w:bookmarkStart w:id="44" w:name="OLE_LINK58"/>
       <w:r>
         <w:rPr>
           <w:rFonts w:asciiTheme="majorBidi" w:hAnsiTheme="majorBidi" w:cstheme="majorBidi"/>
@@ -2879,14 +2881,14 @@
         </w:rPr>
         <w:t xml:space="preserve">. </w:t>
       </w:r>
-      <w:bookmarkEnd w:id="41"/>
+      <w:bookmarkEnd w:id="43"/>
       <w:r>
         <w:rPr>
           <w:rFonts w:asciiTheme="majorBidi" w:hAnsiTheme="majorBidi" w:cstheme="majorBidi"/>
         </w:rPr>
         <w:t xml:space="preserve">Their research </w:t>
       </w:r>
-      <w:bookmarkStart w:id="43" w:name="OLE_LINK60"/>
+      <w:bookmarkStart w:id="45" w:name="OLE_LINK60"/>
       <w:r>
         <w:rPr>
           <w:rFonts w:asciiTheme="majorBidi" w:hAnsiTheme="majorBidi" w:cstheme="majorBidi"/>
@@ -2899,7 +2901,7 @@
         </w:rPr>
         <w:t xml:space="preserve"> </w:t>
       </w:r>
-      <w:bookmarkEnd w:id="43"/>
+      <w:bookmarkEnd w:id="45"/>
       <w:r>
         <w:rPr>
           <w:rFonts w:asciiTheme="majorBidi" w:hAnsiTheme="majorBidi" w:cstheme="majorBidi"/>
@@ -2918,7 +2920,7 @@
         </w:rPr>
         <w:t xml:space="preserve">focusing on drainage in winter and </w:t>
       </w:r>
-      <w:bookmarkStart w:id="44" w:name="OLE_LINK61"/>
+      <w:bookmarkStart w:id="46" w:name="OLE_LINK61"/>
       <w:r>
         <w:rPr>
           <w:rFonts w:asciiTheme="majorBidi" w:hAnsiTheme="majorBidi" w:cstheme="majorBidi"/>
@@ -2931,29 +2933,37 @@
         </w:rPr>
         <w:t xml:space="preserve"> </w:t>
       </w:r>
+      <w:bookmarkEnd w:id="46"/>
+      <w:r>
+        <w:rPr>
+          <w:rFonts w:asciiTheme="majorBidi" w:hAnsiTheme="majorBidi" w:cstheme="majorBidi"/>
+        </w:rPr>
+        <w:t>in summe</w:t>
+      </w:r>
+      <w:r>
+        <w:rPr>
+          <w:rFonts w:asciiTheme="majorBidi" w:hAnsiTheme="majorBidi" w:cstheme="majorBidi"/>
+        </w:rPr>
+        <w:t xml:space="preserve">r, </w:t>
+      </w:r>
+      <w:r>
+        <w:rPr>
+          <w:rFonts w:asciiTheme="majorBidi" w:hAnsiTheme="majorBidi" w:cstheme="majorBidi"/>
+        </w:rPr>
+        <w:t xml:space="preserve">rather than relying on </w:t>
+      </w:r>
+      <w:bookmarkEnd w:id="34"/>
+      <w:r>
+        <w:rPr>
+          <w:rFonts w:asciiTheme="majorBidi" w:hAnsiTheme="majorBidi" w:cstheme="majorBidi"/>
+        </w:rPr>
+        <w:t>a uniform annual approach.</w:t>
+      </w:r>
+      <w:bookmarkEnd w:id="33"/>
+      <w:bookmarkEnd w:id="35"/>
+      <w:bookmarkEnd w:id="42"/>
       <w:bookmarkEnd w:id="44"/>
       <w:r>
-        <w:rPr>
-          <w:rFonts w:asciiTheme="majorBidi" w:hAnsiTheme="majorBidi" w:cstheme="majorBidi"/>
-        </w:rPr>
-        <w:t>in summe</w:t>
-      </w:r>
-      <w:r>
-        <w:rPr>
-          <w:rFonts w:asciiTheme="majorBidi" w:hAnsiTheme="majorBidi" w:cstheme="majorBidi"/>
-        </w:rPr>
-        <w:t xml:space="preserve">r, </w:t>
-      </w:r>
-      <w:r>
-        <w:rPr>
-          <w:rFonts w:asciiTheme="majorBidi" w:hAnsiTheme="majorBidi" w:cstheme="majorBidi"/>
-        </w:rPr>
-        <w:t>rather than relying on a uniform annual approach.</w:t>
-      </w:r>
-      <w:bookmarkEnd w:id="33"/>
-      <w:bookmarkEnd w:id="40"/>
-      <w:bookmarkEnd w:id="42"/>
-      <w:r>
         <w:br/>
       </w:r>
     </w:p>
@@ -2981,21 +2991,21 @@
         </w:rPr>
         <w:t xml:space="preserve">Why RQ is of interest (research gap and </w:t>
       </w:r>
-      <w:bookmarkStart w:id="45" w:name="OLE_LINK63"/>
+      <w:bookmarkStart w:id="47" w:name="OLE_LINK63"/>
       <w:r>
         <w:rPr>
           <w:rFonts w:ascii="Times New Roman" w:eastAsia="Times New Roman" w:hAnsi="Times New Roman" w:cs="Times New Roman"/>
         </w:rPr>
         <w:t>future directions according to the literature</w:t>
       </w:r>
-      <w:bookmarkEnd w:id="45"/>
+      <w:bookmarkEnd w:id="47"/>
       <w:r>
         <w:rPr>
           <w:rFonts w:ascii="Times New Roman" w:eastAsia="Times New Roman" w:hAnsi="Times New Roman" w:cs="Times New Roman"/>
         </w:rPr>
         <w:t>)</w:t>
       </w:r>
-      <w:bookmarkStart w:id="46" w:name="OLE_LINK66"/>
+      <w:bookmarkStart w:id="48" w:name="OLE_LINK66"/>
     </w:p>
     <w:p>
       <w:pPr>
@@ -3033,7 +3043,19 @@
         <w:rPr>
           <w:rFonts w:ascii="Times New Roman" w:eastAsia="Times New Roman" w:hAnsi="Times New Roman" w:cs="Times New Roman"/>
         </w:rPr>
-        <w:t xml:space="preserve">, such as Kendon et al. (2023) and Arnell et al. (2021), indicate a major </w:t>
+        <w:t>, such as Kendon et al. (2023)</w:t>
+      </w:r>
+      <w:r>
+        <w:rPr>
+          <w:rFonts w:ascii="Times New Roman" w:eastAsia="Times New Roman" w:hAnsi="Times New Roman" w:cs="Times New Roman"/>
+        </w:rPr>
+        <w:t>,</w:t>
+      </w:r>
+      <w:r>
+        <w:rPr>
+          <w:rFonts w:ascii="Times New Roman" w:eastAsia="Times New Roman" w:hAnsi="Times New Roman" w:cs="Times New Roman"/>
+        </w:rPr>
+        <w:t xml:space="preserve"> indicate a major </w:t>
       </w:r>
       <w:r>
         <w:rPr>
@@ -3059,7 +3081,7 @@
         </w:rPr>
         <w:t xml:space="preserve">. While Klein Tank et al. (2002) established the reliability of European weather data, </w:t>
       </w:r>
-      <w:bookmarkStart w:id="47" w:name="OLE_LINK64"/>
+      <w:bookmarkStart w:id="49" w:name="OLE_LINK64"/>
       <w:r>
         <w:rPr>
           <w:rFonts w:ascii="Times New Roman" w:eastAsia="Times New Roman" w:hAnsi="Times New Roman" w:cs="Times New Roman"/>
@@ -3090,14 +3112,14 @@
         </w:rPr>
         <w:t xml:space="preserve"> level</w:t>
       </w:r>
-      <w:bookmarkEnd w:id="47"/>
+      <w:bookmarkEnd w:id="49"/>
       <w:r>
         <w:rPr>
           <w:rFonts w:ascii="Times New Roman" w:eastAsia="Times New Roman" w:hAnsi="Times New Roman" w:cs="Times New Roman"/>
         </w:rPr>
         <w:t xml:space="preserve">. Validating these seasonal differences fills this gap. </w:t>
       </w:r>
-      <w:bookmarkStart w:id="48" w:name="OLE_LINK65"/>
+      <w:bookmarkStart w:id="50" w:name="OLE_LINK65"/>
       <w:r>
         <w:rPr>
           <w:rFonts w:ascii="Times New Roman" w:eastAsia="Times New Roman" w:hAnsi="Times New Roman" w:cs="Times New Roman"/>
@@ -3164,10 +3186,10 @@
         </w:rPr>
         <w:t>rather than uniform annual strategies.</w:t>
       </w:r>
-      <w:bookmarkEnd w:id="48"/>
+      <w:bookmarkEnd w:id="50"/>
     </w:p>
     <w:bookmarkEnd w:id="31"/>
-    <w:bookmarkEnd w:id="46"/>
+    <w:bookmarkEnd w:id="48"/>
     <w:p>
       <w:pPr>
         <w:rPr>
@@ -3180,7 +3202,7 @@
         </w:rPr>
         <w:br/>
       </w:r>
-      <w:bookmarkStart w:id="49" w:name="OLE_LINK77"/>
+      <w:bookmarkStart w:id="51" w:name="OLE_LINK77"/>
     </w:p>
     <w:p>
       <w:pPr>
@@ -3361,7 +3383,7 @@
         </w:rPr>
         <w:t xml:space="preserve"> for the RQ</w:t>
       </w:r>
-      <w:bookmarkStart w:id="50" w:name="OLE_LINK69"/>
+      <w:bookmarkStart w:id="52" w:name="OLE_LINK69"/>
     </w:p>
     <w:p>
       <w:pPr>
@@ -3467,14 +3489,14 @@
         </w:rPr>
         <w:t xml:space="preserve">chose a boxplot (Figure 2). Boxplots allow us to compare the median, </w:t>
       </w:r>
-      <w:bookmarkStart w:id="51" w:name="OLE_LINK21"/>
+      <w:bookmarkStart w:id="53" w:name="OLE_LINK21"/>
       <w:r>
         <w:rPr>
           <w:rFonts w:ascii="Times New Roman" w:eastAsia="Times New Roman" w:hAnsi="Times New Roman" w:cs="Times New Roman"/>
         </w:rPr>
         <w:t xml:space="preserve">interquartile range </w:t>
       </w:r>
-      <w:bookmarkEnd w:id="51"/>
+      <w:bookmarkEnd w:id="53"/>
       <w:r>
         <w:rPr>
           <w:rFonts w:ascii="Times New Roman" w:eastAsia="Times New Roman" w:hAnsi="Times New Roman" w:cs="Times New Roman"/>
@@ -3541,11 +3563,11 @@
         </w:rPr>
         <w:t>.</w:t>
       </w:r>
-      <w:bookmarkStart w:id="52" w:name="OLE_LINK73"/>
-    </w:p>
-    <w:bookmarkEnd w:id="49"/>
-    <w:bookmarkEnd w:id="50"/>
+      <w:bookmarkStart w:id="54" w:name="OLE_LINK73"/>
+    </w:p>
+    <w:bookmarkEnd w:id="51"/>
     <w:bookmarkEnd w:id="52"/>
+    <w:bookmarkEnd w:id="54"/>
     <w:p>
       <w:pPr>
         <w:rPr>
@@ -3560,7 +3582,7 @@
           <w:rFonts w:ascii="Times New Roman" w:eastAsia="Times New Roman" w:hAnsi="Times New Roman" w:cs="Times New Roman"/>
         </w:rPr>
       </w:pPr>
-      <w:bookmarkStart w:id="53" w:name="OLE_LINK70"/>
+      <w:bookmarkStart w:id="55" w:name="OLE_LINK70"/>
       <w:r>
         <w:rPr>
           <w:rFonts w:ascii="Times New Roman" w:eastAsia="Times New Roman" w:hAnsi="Times New Roman" w:cs="Times New Roman"/>
@@ -3614,21 +3636,21 @@
         </w:rPr>
         <w:br/>
       </w:r>
-      <w:bookmarkStart w:id="54" w:name="OLE_LINK71"/>
+      <w:bookmarkStart w:id="56" w:name="OLE_LINK71"/>
       <w:r>
         <w:rPr>
           <w:rFonts w:ascii="Times New Roman" w:eastAsia="Times New Roman" w:hAnsi="Times New Roman" w:cs="Times New Roman"/>
         </w:rPr>
         <w:t>(</w:t>
       </w:r>
-      <w:bookmarkStart w:id="55" w:name="OLE_LINK85"/>
+      <w:bookmarkStart w:id="57" w:name="OLE_LINK85"/>
       <w:r>
         <w:rPr>
           <w:rFonts w:ascii="Times New Roman" w:eastAsia="Times New Roman" w:hAnsi="Times New Roman" w:cs="Times New Roman"/>
         </w:rPr>
         <w:t>Figure 1</w:t>
       </w:r>
-      <w:bookmarkEnd w:id="55"/>
+      <w:bookmarkEnd w:id="57"/>
       <w:r>
         <w:rPr>
           <w:rFonts w:ascii="Times New Roman" w:eastAsia="Times New Roman" w:hAnsi="Times New Roman" w:cs="Times New Roman"/>
@@ -3641,9 +3663,9 @@
         </w:rPr>
         <w:t>)</w:t>
       </w:r>
-      <w:bookmarkEnd w:id="54"/>
-    </w:p>
-    <w:bookmarkEnd w:id="53"/>
+      <w:bookmarkEnd w:id="56"/>
+    </w:p>
+    <w:bookmarkEnd w:id="55"/>
     <w:p>
       <w:pPr>
         <w:jc w:val="center"/>
@@ -3704,7 +3726,7 @@
         </w:rPr>
         <w:br/>
       </w:r>
-      <w:bookmarkStart w:id="56" w:name="OLE_LINK74"/>
+      <w:bookmarkStart w:id="58" w:name="OLE_LINK74"/>
       <w:r>
         <w:rPr>
           <w:rFonts w:ascii="Times New Roman" w:eastAsia="Times New Roman" w:hAnsi="Times New Roman" w:cs="Times New Roman"/>
@@ -3717,7 +3739,7 @@
         </w:rPr>
         <w:t>Figure 2</w:t>
       </w:r>
-      <w:bookmarkEnd w:id="56"/>
+      <w:bookmarkEnd w:id="58"/>
       <w:r>
         <w:rPr>
           <w:rFonts w:ascii="Times New Roman" w:eastAsia="Times New Roman" w:hAnsi="Times New Roman" w:cs="Times New Roman"/>
@@ -3990,14 +4012,14 @@
                 <w:rFonts w:ascii="Times New Roman" w:eastAsia="Times New Roman" w:hAnsi="Times New Roman" w:cs="Times New Roman"/>
               </w:rPr>
             </w:pPr>
-            <w:bookmarkStart w:id="57" w:name="OLE_LINK72"/>
+            <w:bookmarkStart w:id="59" w:name="OLE_LINK72"/>
             <w:r>
               <w:rPr>
                 <w:rFonts w:ascii="Times New Roman" w:eastAsia="Times New Roman" w:hAnsi="Times New Roman" w:cs="Times New Roman"/>
               </w:rPr>
               <w:t>0.000</w:t>
             </w:r>
-            <w:bookmarkEnd w:id="57"/>
+            <w:bookmarkEnd w:id="59"/>
           </w:p>
         </w:tc>
         <w:tc>
@@ -4672,8 +4694,8 @@
           <w:rFonts w:ascii="Times New Roman" w:eastAsia="Times New Roman" w:hAnsi="Times New Roman" w:cs="Times New Roman"/>
         </w:rPr>
       </w:pPr>
-      <w:bookmarkStart w:id="58" w:name="OLE_LINK23"/>
-      <w:bookmarkStart w:id="59" w:name="OLE_LINK78"/>
+      <w:bookmarkStart w:id="60" w:name="OLE_LINK23"/>
+      <w:bookmarkStart w:id="61" w:name="OLE_LINK78"/>
       <w:r>
         <w:rPr>
           <w:rFonts w:ascii="Times New Roman" w:eastAsia="Times New Roman" w:hAnsi="Times New Roman" w:cs="Times New Roman"/>
@@ -4687,7 +4709,7 @@
         <w:tab/>
         <w:t>Additional information relating to understanding the data</w:t>
       </w:r>
-      <w:bookmarkEnd w:id="58"/>
+      <w:bookmarkEnd w:id="60"/>
     </w:p>
     <w:p>
       <w:pPr>
@@ -4784,7 +4806,7 @@
         </w:rPr>
         <w:t>Useful information for the data understanding</w:t>
       </w:r>
-      <w:bookmarkStart w:id="60" w:name="OLE_LINK75"/>
+      <w:bookmarkStart w:id="62" w:name="OLE_LINK75"/>
       <w:bookmarkEnd w:id="0"/>
     </w:p>
     <w:p>
@@ -4885,19 +4907,315 @@
         </w:rPr>
         <w:t xml:space="preserve"> dry days, mean values </w:t>
       </w:r>
-      <w:bookmarkStart w:id="61" w:name="OLE_LINK76"/>
+      <w:bookmarkStart w:id="63" w:name="OLE_LINK76"/>
       <w:r>
         <w:rPr>
           <w:rFonts w:ascii="Times New Roman" w:eastAsia="Times New Roman" w:hAnsi="Times New Roman" w:cs="Times New Roman"/>
         </w:rPr>
         <w:t xml:space="preserve">vary </w:t>
       </w:r>
+      <w:bookmarkEnd w:id="63"/>
+      <w:r>
+        <w:rPr>
+          <w:rFonts w:ascii="Times New Roman" w:eastAsia="Times New Roman" w:hAnsi="Times New Roman" w:cs="Times New Roman"/>
+        </w:rPr>
+        <w:t>significantly</w:t>
+      </w:r>
+      <w:r>
+        <w:rPr>
+          <w:rFonts w:ascii="Times New Roman" w:eastAsia="Times New Roman" w:hAnsi="Times New Roman" w:cs="Times New Roman"/>
+        </w:rPr>
+        <w:t>.</w:t>
+      </w:r>
+      <w:r>
+        <w:rPr>
+          <w:rFonts w:ascii="Times New Roman" w:eastAsia="Times New Roman" w:hAnsi="Times New Roman" w:cs="Times New Roman"/>
+        </w:rPr>
+        <w:t xml:space="preserve"> </w:t>
+      </w:r>
+      <w:bookmarkEnd w:id="62"/>
+      <w:r>
+        <w:rPr>
+          <w:rFonts w:ascii="Times New Roman" w:eastAsia="Times New Roman" w:hAnsi="Times New Roman" w:cs="Times New Roman"/>
+        </w:rPr>
+        <w:t>This is caused by the rare heavy rain events</w:t>
+      </w:r>
+      <w:r>
+        <w:rPr>
+          <w:rFonts w:ascii="Times New Roman" w:eastAsia="Times New Roman" w:hAnsi="Times New Roman" w:cs="Times New Roman"/>
+        </w:rPr>
+        <w:t xml:space="preserve"> called outliers,</w:t>
+      </w:r>
+      <w:r>
+        <w:rPr>
+          <w:rFonts w:ascii="Times New Roman" w:eastAsia="Times New Roman" w:hAnsi="Times New Roman" w:cs="Times New Roman"/>
+        </w:rPr>
+        <w:t xml:space="preserve"> shown in our graphs.</w:t>
+      </w:r>
+    </w:p>
+    <w:p>
+      <w:pPr>
+        <w:rPr>
+          <w:rFonts w:ascii="Times New Roman" w:eastAsia="Times New Roman" w:hAnsi="Times New Roman" w:cs="Times New Roman"/>
+        </w:rPr>
+      </w:pPr>
+    </w:p>
+    <w:p>
+      <w:pPr>
+        <w:rPr>
+          <w:rFonts w:ascii="Times New Roman" w:eastAsia="Times New Roman" w:hAnsi="Times New Roman" w:cs="Times New Roman"/>
+        </w:rPr>
+      </w:pPr>
+      <w:r>
+        <w:rPr>
+          <w:rFonts w:ascii="Times New Roman" w:eastAsia="Times New Roman" w:hAnsi="Times New Roman" w:cs="Times New Roman"/>
+        </w:rPr>
+        <w:t xml:space="preserve">4. </w:t>
+      </w:r>
+      <w:r>
+        <w:rPr>
+          <w:rFonts w:ascii="Times New Roman" w:eastAsia="Times New Roman" w:hAnsi="Times New Roman" w:cs="Times New Roman"/>
+        </w:rPr>
+        <w:t>Analysis</w:t>
+      </w:r>
+    </w:p>
+    <w:p>
+      <w:pPr>
+        <w:rPr>
+          <w:rFonts w:ascii="Times New Roman" w:eastAsia="Times New Roman" w:hAnsi="Times New Roman" w:cs="Times New Roman"/>
+        </w:rPr>
+      </w:pPr>
+    </w:p>
+    <w:p>
+      <w:pPr>
+        <w:rPr>
+          <w:rFonts w:ascii="Times New Roman" w:eastAsia="Times New Roman" w:hAnsi="Times New Roman" w:cs="Times New Roman"/>
+        </w:rPr>
+      </w:pPr>
+      <w:r>
+        <w:rPr>
+          <w:rFonts w:ascii="Times New Roman" w:eastAsia="Times New Roman" w:hAnsi="Times New Roman" w:cs="Times New Roman"/>
+        </w:rPr>
+        <w:t>4.1.</w:t>
+      </w:r>
+      <w:r>
+        <w:rPr>
+          <w:rFonts w:ascii="Times New Roman" w:eastAsia="Times New Roman" w:hAnsi="Times New Roman" w:cs="Times New Roman"/>
+        </w:rPr>
+        <w:tab/>
+      </w:r>
+      <w:r>
+        <w:rPr>
+          <w:rFonts w:ascii="Times New Roman" w:eastAsia="Times New Roman" w:hAnsi="Times New Roman" w:cs="Times New Roman"/>
+        </w:rPr>
+        <w:t>Statistical test used to test the hypotheses and output</w:t>
+      </w:r>
+    </w:p>
+    <w:p>
+      <w:pPr>
+        <w:rPr>
+          <w:rFonts w:ascii="Times New Roman" w:eastAsia="Times New Roman" w:hAnsi="Times New Roman" w:cs="Times New Roman"/>
+        </w:rPr>
+      </w:pPr>
+    </w:p>
+    <w:p>
+      <w:pPr>
+        <w:jc w:val="lowKashida"/>
+        <w:rPr>
+          <w:rFonts w:ascii="Times New Roman" w:eastAsia="Times New Roman" w:hAnsi="Times New Roman" w:cs="Times New Roman"/>
+        </w:rPr>
+      </w:pPr>
+      <w:r>
+        <w:rPr>
+          <w:rFonts w:ascii="Times New Roman" w:eastAsia="Times New Roman" w:hAnsi="Times New Roman" w:cs="Times New Roman"/>
+        </w:rPr>
+        <w:tab/>
+      </w:r>
+      <w:bookmarkStart w:id="64" w:name="OLE_LINK84"/>
+      <w:bookmarkStart w:id="65" w:name="OLE_LINK88"/>
       <w:bookmarkEnd w:id="61"/>
       <w:r>
         <w:rPr>
           <w:rFonts w:ascii="Times New Roman" w:eastAsia="Times New Roman" w:hAnsi="Times New Roman" w:cs="Times New Roman"/>
         </w:rPr>
-        <w:t>significantly</w:t>
+        <w:t xml:space="preserve">We </w:t>
+      </w:r>
+      <w:r>
+        <w:rPr>
+          <w:rFonts w:ascii="Times New Roman" w:eastAsia="Times New Roman" w:hAnsi="Times New Roman" w:cs="Times New Roman"/>
+        </w:rPr>
+        <w:t>used</w:t>
+      </w:r>
+      <w:r>
+        <w:rPr>
+          <w:rFonts w:ascii="Times New Roman" w:eastAsia="Times New Roman" w:hAnsi="Times New Roman" w:cs="Times New Roman"/>
+        </w:rPr>
+        <w:t xml:space="preserve"> the </w:t>
+      </w:r>
+      <w:bookmarkStart w:id="66" w:name="OLE_LINK87"/>
+      <w:r>
+        <w:rPr>
+          <w:rFonts w:ascii="Times New Roman" w:eastAsia="Times New Roman" w:hAnsi="Times New Roman" w:cs="Times New Roman"/>
+        </w:rPr>
+        <w:t>p</w:t>
+      </w:r>
+      <w:r>
+        <w:rPr>
+          <w:rFonts w:ascii="Times New Roman" w:eastAsia="Times New Roman" w:hAnsi="Times New Roman" w:cs="Times New Roman"/>
+        </w:rPr>
+        <w:t xml:space="preserve">airwise Wilcoxon </w:t>
+      </w:r>
+      <w:r>
+        <w:rPr>
+          <w:rFonts w:ascii="Times New Roman" w:eastAsia="Times New Roman" w:hAnsi="Times New Roman" w:cs="Times New Roman"/>
+        </w:rPr>
+        <w:t>r</w:t>
+      </w:r>
+      <w:r>
+        <w:rPr>
+          <w:rFonts w:ascii="Times New Roman" w:eastAsia="Times New Roman" w:hAnsi="Times New Roman" w:cs="Times New Roman"/>
+        </w:rPr>
+        <w:t xml:space="preserve">ank </w:t>
+      </w:r>
+      <w:r>
+        <w:rPr>
+          <w:rFonts w:ascii="Times New Roman" w:eastAsia="Times New Roman" w:hAnsi="Times New Roman" w:cs="Times New Roman"/>
+        </w:rPr>
+        <w:t>s</w:t>
+      </w:r>
+      <w:r>
+        <w:rPr>
+          <w:rFonts w:ascii="Times New Roman" w:eastAsia="Times New Roman" w:hAnsi="Times New Roman" w:cs="Times New Roman"/>
+        </w:rPr>
+        <w:t xml:space="preserve">um </w:t>
+      </w:r>
+      <w:r>
+        <w:rPr>
+          <w:rFonts w:ascii="Times New Roman" w:eastAsia="Times New Roman" w:hAnsi="Times New Roman" w:cs="Times New Roman"/>
+        </w:rPr>
+        <w:t>t</w:t>
+      </w:r>
+      <w:r>
+        <w:rPr>
+          <w:rFonts w:ascii="Times New Roman" w:eastAsia="Times New Roman" w:hAnsi="Times New Roman" w:cs="Times New Roman"/>
+        </w:rPr>
+        <w:t xml:space="preserve">est </w:t>
+      </w:r>
+      <w:bookmarkEnd w:id="66"/>
+      <w:r>
+        <w:rPr>
+          <w:rFonts w:ascii="Times New Roman" w:eastAsia="Times New Roman" w:hAnsi="Times New Roman" w:cs="Times New Roman"/>
+        </w:rPr>
+        <w:t>to analy</w:t>
+      </w:r>
+      <w:r>
+        <w:rPr>
+          <w:rFonts w:ascii="Times New Roman" w:eastAsia="Times New Roman" w:hAnsi="Times New Roman" w:cs="Times New Roman"/>
+        </w:rPr>
+        <w:t>s</w:t>
+      </w:r>
+      <w:r>
+        <w:rPr>
+          <w:rFonts w:ascii="Times New Roman" w:eastAsia="Times New Roman" w:hAnsi="Times New Roman" w:cs="Times New Roman"/>
+        </w:rPr>
+        <w:t>e the data</w:t>
+      </w:r>
+      <w:bookmarkEnd w:id="64"/>
+      <w:r>
+        <w:rPr>
+          <w:rFonts w:ascii="Times New Roman" w:eastAsia="Times New Roman" w:hAnsi="Times New Roman" w:cs="Times New Roman"/>
+        </w:rPr>
+        <w:t>, as the output shown in Table 2</w:t>
+      </w:r>
+      <w:r>
+        <w:rPr>
+          <w:rFonts w:ascii="Times New Roman" w:eastAsia="Times New Roman" w:hAnsi="Times New Roman" w:cs="Times New Roman"/>
+        </w:rPr>
+        <w:t xml:space="preserve">. This non-parametric test was selected because our </w:t>
+      </w:r>
+      <w:r>
+        <w:rPr>
+          <w:rFonts w:ascii="Times New Roman" w:eastAsia="Times New Roman" w:hAnsi="Times New Roman" w:cs="Times New Roman"/>
+        </w:rPr>
+        <w:t>r</w:t>
+      </w:r>
+      <w:r>
+        <w:rPr>
+          <w:rFonts w:ascii="Times New Roman" w:eastAsia="Times New Roman" w:hAnsi="Times New Roman" w:cs="Times New Roman"/>
+        </w:rPr>
+        <w:t xml:space="preserve">esearch </w:t>
+      </w:r>
+      <w:r>
+        <w:rPr>
+          <w:rFonts w:ascii="Times New Roman" w:eastAsia="Times New Roman" w:hAnsi="Times New Roman" w:cs="Times New Roman"/>
+        </w:rPr>
+        <w:t>q</w:t>
+      </w:r>
+      <w:r>
+        <w:rPr>
+          <w:rFonts w:ascii="Times New Roman" w:eastAsia="Times New Roman" w:hAnsi="Times New Roman" w:cs="Times New Roman"/>
+        </w:rPr>
+        <w:t xml:space="preserve">uestion compares a </w:t>
+      </w:r>
+      <w:r>
+        <w:rPr>
+          <w:rFonts w:ascii="Times New Roman" w:eastAsia="Times New Roman" w:hAnsi="Times New Roman" w:cs="Times New Roman"/>
+        </w:rPr>
+        <w:t>ratio</w:t>
+      </w:r>
+      <w:r>
+        <w:rPr>
+          <w:rFonts w:ascii="Times New Roman" w:eastAsia="Times New Roman" w:hAnsi="Times New Roman" w:cs="Times New Roman"/>
+        </w:rPr>
+        <w:t xml:space="preserve"> variable</w:t>
+      </w:r>
+      <w:r>
+        <w:rPr>
+          <w:rFonts w:ascii="Times New Roman" w:eastAsia="Times New Roman" w:hAnsi="Times New Roman" w:cs="Times New Roman"/>
+        </w:rPr>
+        <w:t>,</w:t>
+      </w:r>
+      <w:r>
+        <w:rPr>
+          <w:rFonts w:ascii="Times New Roman" w:eastAsia="Times New Roman" w:hAnsi="Times New Roman" w:cs="Times New Roman"/>
+        </w:rPr>
+        <w:t xml:space="preserve"> precipitation</w:t>
+      </w:r>
+      <w:r>
+        <w:rPr>
+          <w:rFonts w:ascii="Times New Roman" w:eastAsia="Times New Roman" w:hAnsi="Times New Roman" w:cs="Times New Roman"/>
+        </w:rPr>
+        <w:t>,</w:t>
+      </w:r>
+      <w:r>
+        <w:rPr>
+          <w:rFonts w:ascii="Times New Roman" w:eastAsia="Times New Roman" w:hAnsi="Times New Roman" w:cs="Times New Roman"/>
+        </w:rPr>
+        <w:t xml:space="preserve"> </w:t>
+      </w:r>
+      <w:r>
+        <w:rPr>
+          <w:rFonts w:ascii="Times New Roman" w:eastAsia="Times New Roman" w:hAnsi="Times New Roman" w:cs="Times New Roman"/>
+        </w:rPr>
+        <w:t>with</w:t>
+      </w:r>
+      <w:r>
+        <w:rPr>
+          <w:rFonts w:ascii="Times New Roman" w:eastAsia="Times New Roman" w:hAnsi="Times New Roman" w:cs="Times New Roman"/>
+        </w:rPr>
+        <w:t xml:space="preserve"> four independent </w:t>
+      </w:r>
+      <w:r>
+        <w:rPr>
+          <w:rFonts w:ascii="Times New Roman" w:eastAsia="Times New Roman" w:hAnsi="Times New Roman" w:cs="Times New Roman"/>
+        </w:rPr>
+        <w:t>season</w:t>
+      </w:r>
+      <w:r>
+        <w:rPr>
+          <w:rFonts w:ascii="Times New Roman" w:eastAsia="Times New Roman" w:hAnsi="Times New Roman" w:cs="Times New Roman"/>
+        </w:rPr>
+        <w:t>s</w:t>
       </w:r>
       <w:r>
         <w:rPr>
@@ -4909,151 +5227,7 @@
         <w:rPr>
           <w:rFonts w:ascii="Times New Roman" w:eastAsia="Times New Roman" w:hAnsi="Times New Roman" w:cs="Times New Roman"/>
         </w:rPr>
-        <w:t xml:space="preserve"> </w:t>
-      </w:r>
-      <w:bookmarkEnd w:id="60"/>
-      <w:r>
-        <w:rPr>
-          <w:rFonts w:ascii="Times New Roman" w:eastAsia="Times New Roman" w:hAnsi="Times New Roman" w:cs="Times New Roman"/>
-        </w:rPr>
-        <w:t>This is caused by the rare heavy rain events</w:t>
-      </w:r>
-      <w:r>
-        <w:rPr>
-          <w:rFonts w:ascii="Times New Roman" w:eastAsia="Times New Roman" w:hAnsi="Times New Roman" w:cs="Times New Roman"/>
-        </w:rPr>
-        <w:t xml:space="preserve"> called outliers,</w:t>
-      </w:r>
-      <w:r>
-        <w:rPr>
-          <w:rFonts w:ascii="Times New Roman" w:eastAsia="Times New Roman" w:hAnsi="Times New Roman" w:cs="Times New Roman"/>
-        </w:rPr>
-        <w:t xml:space="preserve"> shown in our graphs.</w:t>
-      </w:r>
-    </w:p>
-    <w:p>
-      <w:pPr>
-        <w:rPr>
-          <w:rFonts w:ascii="Times New Roman" w:eastAsia="Times New Roman" w:hAnsi="Times New Roman" w:cs="Times New Roman"/>
-        </w:rPr>
-      </w:pPr>
-    </w:p>
-    <w:p>
-      <w:pPr>
-        <w:rPr>
-          <w:rFonts w:ascii="Times New Roman" w:eastAsia="Times New Roman" w:hAnsi="Times New Roman" w:cs="Times New Roman"/>
-        </w:rPr>
-      </w:pPr>
-      <w:r>
-        <w:rPr>
-          <w:rFonts w:ascii="Times New Roman" w:eastAsia="Times New Roman" w:hAnsi="Times New Roman" w:cs="Times New Roman"/>
-        </w:rPr>
-        <w:t xml:space="preserve">4. </w:t>
-      </w:r>
-      <w:r>
-        <w:rPr>
-          <w:rFonts w:ascii="Times New Roman" w:eastAsia="Times New Roman" w:hAnsi="Times New Roman" w:cs="Times New Roman"/>
-        </w:rPr>
-        <w:t>Analysis</w:t>
-      </w:r>
-    </w:p>
-    <w:p>
-      <w:pPr>
-        <w:rPr>
-          <w:rFonts w:ascii="Times New Roman" w:eastAsia="Times New Roman" w:hAnsi="Times New Roman" w:cs="Times New Roman"/>
-        </w:rPr>
-      </w:pPr>
-    </w:p>
-    <w:p>
-      <w:pPr>
-        <w:rPr>
-          <w:rFonts w:ascii="Times New Roman" w:eastAsia="Times New Roman" w:hAnsi="Times New Roman" w:cs="Times New Roman"/>
-        </w:rPr>
-      </w:pPr>
-      <w:r>
-        <w:rPr>
-          <w:rFonts w:ascii="Times New Roman" w:eastAsia="Times New Roman" w:hAnsi="Times New Roman" w:cs="Times New Roman"/>
-        </w:rPr>
-        <w:t>4.1.</w:t>
-      </w:r>
-      <w:r>
-        <w:rPr>
-          <w:rFonts w:ascii="Times New Roman" w:eastAsia="Times New Roman" w:hAnsi="Times New Roman" w:cs="Times New Roman"/>
-        </w:rPr>
-        <w:tab/>
-      </w:r>
-      <w:r>
-        <w:rPr>
-          <w:rFonts w:ascii="Times New Roman" w:eastAsia="Times New Roman" w:hAnsi="Times New Roman" w:cs="Times New Roman"/>
-        </w:rPr>
-        <w:t>Statistical test used to test the hypotheses and output</w:t>
-      </w:r>
-    </w:p>
-    <w:p>
-      <w:pPr>
-        <w:rPr>
-          <w:rFonts w:ascii="Times New Roman" w:eastAsia="Times New Roman" w:hAnsi="Times New Roman" w:cs="Times New Roman"/>
-        </w:rPr>
-      </w:pPr>
-    </w:p>
-    <w:p>
-      <w:pPr>
-        <w:jc w:val="lowKashida"/>
-        <w:rPr>
-          <w:rFonts w:ascii="Times New Roman" w:eastAsia="Times New Roman" w:hAnsi="Times New Roman" w:cs="Times New Roman"/>
-        </w:rPr>
-      </w:pPr>
-      <w:r>
-        <w:rPr>
-          <w:rFonts w:ascii="Times New Roman" w:eastAsia="Times New Roman" w:hAnsi="Times New Roman" w:cs="Times New Roman"/>
-        </w:rPr>
-        <w:tab/>
-      </w:r>
-      <w:bookmarkStart w:id="62" w:name="OLE_LINK84"/>
-      <w:bookmarkStart w:id="63" w:name="OLE_LINK88"/>
-      <w:bookmarkEnd w:id="59"/>
-      <w:r>
-        <w:rPr>
-          <w:rFonts w:ascii="Times New Roman" w:eastAsia="Times New Roman" w:hAnsi="Times New Roman" w:cs="Times New Roman"/>
-        </w:rPr>
-        <w:t xml:space="preserve">We </w:t>
-      </w:r>
-      <w:r>
-        <w:rPr>
-          <w:rFonts w:ascii="Times New Roman" w:eastAsia="Times New Roman" w:hAnsi="Times New Roman" w:cs="Times New Roman"/>
-        </w:rPr>
-        <w:t>used</w:t>
-      </w:r>
-      <w:r>
-        <w:rPr>
-          <w:rFonts w:ascii="Times New Roman" w:eastAsia="Times New Roman" w:hAnsi="Times New Roman" w:cs="Times New Roman"/>
-        </w:rPr>
-        <w:t xml:space="preserve"> the </w:t>
-      </w:r>
-      <w:bookmarkStart w:id="64" w:name="OLE_LINK87"/>
-      <w:r>
-        <w:rPr>
-          <w:rFonts w:ascii="Times New Roman" w:eastAsia="Times New Roman" w:hAnsi="Times New Roman" w:cs="Times New Roman"/>
-        </w:rPr>
-        <w:t>p</w:t>
-      </w:r>
-      <w:r>
-        <w:rPr>
-          <w:rFonts w:ascii="Times New Roman" w:eastAsia="Times New Roman" w:hAnsi="Times New Roman" w:cs="Times New Roman"/>
-        </w:rPr>
-        <w:t xml:space="preserve">airwise Wilcoxon </w:t>
-      </w:r>
-      <w:r>
-        <w:rPr>
-          <w:rFonts w:ascii="Times New Roman" w:eastAsia="Times New Roman" w:hAnsi="Times New Roman" w:cs="Times New Roman"/>
-        </w:rPr>
-        <w:t>r</w:t>
-      </w:r>
-      <w:r>
-        <w:rPr>
-          <w:rFonts w:ascii="Times New Roman" w:eastAsia="Times New Roman" w:hAnsi="Times New Roman" w:cs="Times New Roman"/>
-        </w:rPr>
-        <w:t xml:space="preserve">ank </w:t>
+        <w:t xml:space="preserve"> As visuali</w:t>
       </w:r>
       <w:r>
         <w:rPr>
@@ -5065,26 +5239,13 @@
         <w:rPr>
           <w:rFonts w:ascii="Times New Roman" w:eastAsia="Times New Roman" w:hAnsi="Times New Roman" w:cs="Times New Roman"/>
         </w:rPr>
-        <w:t xml:space="preserve">um </w:t>
-      </w:r>
-      <w:r>
-        <w:rPr>
-          <w:rFonts w:ascii="Times New Roman" w:eastAsia="Times New Roman" w:hAnsi="Times New Roman" w:cs="Times New Roman"/>
-        </w:rPr>
-        <w:t>t</w:t>
-      </w:r>
-      <w:r>
-        <w:rPr>
-          <w:rFonts w:ascii="Times New Roman" w:eastAsia="Times New Roman" w:hAnsi="Times New Roman" w:cs="Times New Roman"/>
-        </w:rPr>
-        <w:t xml:space="preserve">est </w:t>
-      </w:r>
-      <w:bookmarkEnd w:id="64"/>
-      <w:r>
-        <w:rPr>
-          <w:rFonts w:ascii="Times New Roman" w:eastAsia="Times New Roman" w:hAnsi="Times New Roman" w:cs="Times New Roman"/>
-        </w:rPr>
-        <w:t>to analy</w:t>
+        <w:t xml:space="preserve">ed in </w:t>
+      </w:r>
+      <w:r>
+        <w:rPr>
+          <w:rFonts w:ascii="Times New Roman" w:eastAsia="Times New Roman" w:hAnsi="Times New Roman" w:cs="Times New Roman"/>
+        </w:rPr>
+        <w:t xml:space="preserve">the </w:t>
       </w:r>
       <w:r>
         <w:rPr>
@@ -5096,128 +5257,101 @@
         <w:rPr>
           <w:rFonts w:ascii="Times New Roman" w:eastAsia="Times New Roman" w:hAnsi="Times New Roman" w:cs="Times New Roman"/>
         </w:rPr>
-        <w:t>e the data</w:t>
-      </w:r>
-      <w:bookmarkEnd w:id="62"/>
-      <w:r>
-        <w:rPr>
-          <w:rFonts w:ascii="Times New Roman" w:eastAsia="Times New Roman" w:hAnsi="Times New Roman" w:cs="Times New Roman"/>
-        </w:rPr>
-        <w:t>, as the output shown in Table 2</w:t>
-      </w:r>
-      <w:r>
-        <w:rPr>
-          <w:rFonts w:ascii="Times New Roman" w:eastAsia="Times New Roman" w:hAnsi="Times New Roman" w:cs="Times New Roman"/>
-        </w:rPr>
-        <w:t xml:space="preserve">. This non-parametric test was selected because our </w:t>
-      </w:r>
-      <w:r>
-        <w:rPr>
-          <w:rFonts w:ascii="Times New Roman" w:eastAsia="Times New Roman" w:hAnsi="Times New Roman" w:cs="Times New Roman"/>
-        </w:rPr>
-        <w:t>r</w:t>
-      </w:r>
-      <w:r>
-        <w:rPr>
-          <w:rFonts w:ascii="Times New Roman" w:eastAsia="Times New Roman" w:hAnsi="Times New Roman" w:cs="Times New Roman"/>
-        </w:rPr>
-        <w:t xml:space="preserve">esearch </w:t>
-      </w:r>
-      <w:r>
-        <w:rPr>
-          <w:rFonts w:ascii="Times New Roman" w:eastAsia="Times New Roman" w:hAnsi="Times New Roman" w:cs="Times New Roman"/>
-        </w:rPr>
-        <w:t>q</w:t>
-      </w:r>
-      <w:r>
-        <w:rPr>
-          <w:rFonts w:ascii="Times New Roman" w:eastAsia="Times New Roman" w:hAnsi="Times New Roman" w:cs="Times New Roman"/>
-        </w:rPr>
-        <w:t xml:space="preserve">uestion compares a </w:t>
-      </w:r>
-      <w:r>
-        <w:rPr>
-          <w:rFonts w:ascii="Times New Roman" w:eastAsia="Times New Roman" w:hAnsi="Times New Roman" w:cs="Times New Roman"/>
-        </w:rPr>
-        <w:t>ratio</w:t>
-      </w:r>
-      <w:r>
-        <w:rPr>
-          <w:rFonts w:ascii="Times New Roman" w:eastAsia="Times New Roman" w:hAnsi="Times New Roman" w:cs="Times New Roman"/>
-        </w:rPr>
-        <w:t xml:space="preserve"> variable</w:t>
-      </w:r>
-      <w:r>
-        <w:rPr>
-          <w:rFonts w:ascii="Times New Roman" w:eastAsia="Times New Roman" w:hAnsi="Times New Roman" w:cs="Times New Roman"/>
-        </w:rPr>
-        <w:t>,</w:t>
-      </w:r>
-      <w:r>
-        <w:rPr>
-          <w:rFonts w:ascii="Times New Roman" w:eastAsia="Times New Roman" w:hAnsi="Times New Roman" w:cs="Times New Roman"/>
-        </w:rPr>
-        <w:t xml:space="preserve"> precipitation</w:t>
-      </w:r>
-      <w:r>
-        <w:rPr>
-          <w:rFonts w:ascii="Times New Roman" w:eastAsia="Times New Roman" w:hAnsi="Times New Roman" w:cs="Times New Roman"/>
-        </w:rPr>
-        <w:t>,</w:t>
-      </w:r>
-      <w:r>
-        <w:rPr>
-          <w:rFonts w:ascii="Times New Roman" w:eastAsia="Times New Roman" w:hAnsi="Times New Roman" w:cs="Times New Roman"/>
-        </w:rPr>
-        <w:t xml:space="preserve"> </w:t>
-      </w:r>
-      <w:r>
-        <w:rPr>
-          <w:rFonts w:ascii="Times New Roman" w:eastAsia="Times New Roman" w:hAnsi="Times New Roman" w:cs="Times New Roman"/>
-        </w:rPr>
-        <w:t>with</w:t>
-      </w:r>
-      <w:r>
-        <w:rPr>
-          <w:rFonts w:ascii="Times New Roman" w:eastAsia="Times New Roman" w:hAnsi="Times New Roman" w:cs="Times New Roman"/>
-        </w:rPr>
-        <w:t xml:space="preserve"> four independent </w:t>
-      </w:r>
-      <w:r>
-        <w:rPr>
-          <w:rFonts w:ascii="Times New Roman" w:eastAsia="Times New Roman" w:hAnsi="Times New Roman" w:cs="Times New Roman"/>
-        </w:rPr>
-        <w:t>season</w:t>
-      </w:r>
-      <w:r>
-        <w:rPr>
-          <w:rFonts w:ascii="Times New Roman" w:eastAsia="Times New Roman" w:hAnsi="Times New Roman" w:cs="Times New Roman"/>
-        </w:rPr>
-        <w:t>s</w:t>
-      </w:r>
-      <w:r>
-        <w:rPr>
-          <w:rFonts w:ascii="Times New Roman" w:eastAsia="Times New Roman" w:hAnsi="Times New Roman" w:cs="Times New Roman"/>
-        </w:rPr>
-        <w:t>.</w:t>
-      </w:r>
-      <w:r>
-        <w:rPr>
-          <w:rFonts w:ascii="Times New Roman" w:eastAsia="Times New Roman" w:hAnsi="Times New Roman" w:cs="Times New Roman"/>
-        </w:rPr>
-        <w:t xml:space="preserve"> As visuali</w:t>
-      </w:r>
-      <w:r>
-        <w:rPr>
-          <w:rFonts w:ascii="Times New Roman" w:eastAsia="Times New Roman" w:hAnsi="Times New Roman" w:cs="Times New Roman"/>
-        </w:rPr>
-        <w:t>s</w:t>
-      </w:r>
-      <w:r>
-        <w:rPr>
-          <w:rFonts w:ascii="Times New Roman" w:eastAsia="Times New Roman" w:hAnsi="Times New Roman" w:cs="Times New Roman"/>
-        </w:rPr>
-        <w:t xml:space="preserve">ed in </w:t>
+        <w:t>ection 3</w:t>
+      </w:r>
+      <w:r>
+        <w:rPr>
+          <w:rFonts w:ascii="Times New Roman" w:eastAsia="Times New Roman" w:hAnsi="Times New Roman" w:cs="Times New Roman"/>
+        </w:rPr>
+        <w:t xml:space="preserve"> graph (</w:t>
+      </w:r>
+      <w:r>
+        <w:rPr>
+          <w:rFonts w:ascii="Times New Roman" w:eastAsia="Times New Roman" w:hAnsi="Times New Roman" w:cs="Times New Roman"/>
+        </w:rPr>
+        <w:t>Figure 1</w:t>
+      </w:r>
+      <w:r>
+        <w:rPr>
+          <w:rFonts w:ascii="Times New Roman" w:eastAsia="Times New Roman" w:hAnsi="Times New Roman" w:cs="Times New Roman"/>
+        </w:rPr>
+        <w:t>)</w:t>
+      </w:r>
+      <w:r>
+        <w:rPr>
+          <w:rFonts w:ascii="Times New Roman" w:eastAsia="Times New Roman" w:hAnsi="Times New Roman" w:cs="Times New Roman"/>
+        </w:rPr>
+        <w:t xml:space="preserve">, the precipitation data </w:t>
+      </w:r>
+      <w:r>
+        <w:rPr>
+          <w:rFonts w:ascii="Times New Roman" w:eastAsia="Times New Roman" w:hAnsi="Times New Roman" w:cs="Times New Roman"/>
+        </w:rPr>
+        <w:t>are</w:t>
+      </w:r>
+      <w:r>
+        <w:rPr>
+          <w:rFonts w:ascii="Times New Roman" w:eastAsia="Times New Roman" w:hAnsi="Times New Roman" w:cs="Times New Roman"/>
+        </w:rPr>
+        <w:t xml:space="preserve"> strongly </w:t>
+      </w:r>
+      <w:bookmarkStart w:id="67" w:name="OLE_LINK86"/>
+      <w:proofErr w:type="gramStart"/>
+      <w:r>
+        <w:rPr>
+          <w:rFonts w:ascii="Times New Roman" w:eastAsia="Times New Roman" w:hAnsi="Times New Roman" w:cs="Times New Roman"/>
+        </w:rPr>
+        <w:t>right</w:t>
+      </w:r>
+      <w:r>
+        <w:rPr>
+          <w:rFonts w:ascii="Times New Roman" w:eastAsia="Times New Roman" w:hAnsi="Times New Roman" w:cs="Times New Roman"/>
+        </w:rPr>
+        <w:t>-</w:t>
+      </w:r>
+      <w:r>
+        <w:rPr>
+          <w:rFonts w:ascii="Times New Roman" w:eastAsia="Times New Roman" w:hAnsi="Times New Roman" w:cs="Times New Roman"/>
+        </w:rPr>
+        <w:t>skewed</w:t>
+      </w:r>
+      <w:bookmarkEnd w:id="67"/>
+      <w:proofErr w:type="gramEnd"/>
+      <w:r>
+        <w:rPr>
+          <w:rFonts w:ascii="Times New Roman" w:eastAsia="Times New Roman" w:hAnsi="Times New Roman" w:cs="Times New Roman"/>
+        </w:rPr>
+        <w:t xml:space="preserve">, </w:t>
+      </w:r>
+      <w:r>
+        <w:rPr>
+          <w:rFonts w:ascii="Times New Roman" w:eastAsia="Times New Roman" w:hAnsi="Times New Roman" w:cs="Times New Roman"/>
+        </w:rPr>
+        <w:t xml:space="preserve">so </w:t>
+      </w:r>
+      <w:r>
+        <w:rPr>
+          <w:rFonts w:ascii="Times New Roman" w:eastAsia="Times New Roman" w:hAnsi="Times New Roman" w:cs="Times New Roman"/>
+        </w:rPr>
+        <w:t>we could not use a standard parametric test</w:t>
+      </w:r>
+      <w:r>
+        <w:rPr>
+          <w:rFonts w:ascii="Times New Roman" w:eastAsia="Times New Roman" w:hAnsi="Times New Roman" w:cs="Times New Roman"/>
+        </w:rPr>
+        <w:t xml:space="preserve">. According to the module's statistical decision tree, the </w:t>
+      </w:r>
+      <w:r>
+        <w:rPr>
+          <w:rFonts w:ascii="Times New Roman" w:eastAsia="Times New Roman" w:hAnsi="Times New Roman" w:cs="Times New Roman"/>
+        </w:rPr>
+        <w:t xml:space="preserve">pairwise Wilcoxon rank sum </w:t>
+      </w:r>
+      <w:r>
+        <w:rPr>
+          <w:rFonts w:ascii="Times New Roman" w:eastAsia="Times New Roman" w:hAnsi="Times New Roman" w:cs="Times New Roman"/>
+        </w:rPr>
+        <w:t xml:space="preserve">test is the appropriate method for comparing means when </w:t>
       </w:r>
       <w:r>
         <w:rPr>
@@ -5229,121 +5363,9 @@
         <w:rPr>
           <w:rFonts w:ascii="Times New Roman" w:eastAsia="Times New Roman" w:hAnsi="Times New Roman" w:cs="Times New Roman"/>
         </w:rPr>
-        <w:t>s</w:t>
-      </w:r>
-      <w:r>
-        <w:rPr>
-          <w:rFonts w:ascii="Times New Roman" w:eastAsia="Times New Roman" w:hAnsi="Times New Roman" w:cs="Times New Roman"/>
-        </w:rPr>
-        <w:t>ection 3</w:t>
-      </w:r>
-      <w:r>
-        <w:rPr>
-          <w:rFonts w:ascii="Times New Roman" w:eastAsia="Times New Roman" w:hAnsi="Times New Roman" w:cs="Times New Roman"/>
-        </w:rPr>
-        <w:t xml:space="preserve"> graph (</w:t>
-      </w:r>
-      <w:r>
-        <w:rPr>
-          <w:rFonts w:ascii="Times New Roman" w:eastAsia="Times New Roman" w:hAnsi="Times New Roman" w:cs="Times New Roman"/>
-        </w:rPr>
-        <w:t>Figure 1</w:t>
-      </w:r>
-      <w:r>
-        <w:rPr>
-          <w:rFonts w:ascii="Times New Roman" w:eastAsia="Times New Roman" w:hAnsi="Times New Roman" w:cs="Times New Roman"/>
-        </w:rPr>
-        <w:t>)</w:t>
-      </w:r>
-      <w:r>
-        <w:rPr>
-          <w:rFonts w:ascii="Times New Roman" w:eastAsia="Times New Roman" w:hAnsi="Times New Roman" w:cs="Times New Roman"/>
-        </w:rPr>
-        <w:t xml:space="preserve">, the precipitation data </w:t>
-      </w:r>
-      <w:r>
-        <w:rPr>
-          <w:rFonts w:ascii="Times New Roman" w:eastAsia="Times New Roman" w:hAnsi="Times New Roman" w:cs="Times New Roman"/>
-        </w:rPr>
-        <w:t>are</w:t>
-      </w:r>
-      <w:r>
-        <w:rPr>
-          <w:rFonts w:ascii="Times New Roman" w:eastAsia="Times New Roman" w:hAnsi="Times New Roman" w:cs="Times New Roman"/>
-        </w:rPr>
-        <w:t xml:space="preserve"> strongly </w:t>
-      </w:r>
-      <w:bookmarkStart w:id="65" w:name="OLE_LINK86"/>
-      <w:proofErr w:type="gramStart"/>
-      <w:r>
-        <w:rPr>
-          <w:rFonts w:ascii="Times New Roman" w:eastAsia="Times New Roman" w:hAnsi="Times New Roman" w:cs="Times New Roman"/>
-        </w:rPr>
-        <w:t>right</w:t>
-      </w:r>
-      <w:r>
-        <w:rPr>
-          <w:rFonts w:ascii="Times New Roman" w:eastAsia="Times New Roman" w:hAnsi="Times New Roman" w:cs="Times New Roman"/>
-        </w:rPr>
-        <w:t>-</w:t>
-      </w:r>
-      <w:r>
-        <w:rPr>
-          <w:rFonts w:ascii="Times New Roman" w:eastAsia="Times New Roman" w:hAnsi="Times New Roman" w:cs="Times New Roman"/>
-        </w:rPr>
-        <w:t>skewed</w:t>
+        <w:t>data is not normally distributed across more than two groups.</w:t>
       </w:r>
       <w:bookmarkEnd w:id="65"/>
-      <w:proofErr w:type="gramEnd"/>
-      <w:r>
-        <w:rPr>
-          <w:rFonts w:ascii="Times New Roman" w:eastAsia="Times New Roman" w:hAnsi="Times New Roman" w:cs="Times New Roman"/>
-        </w:rPr>
-        <w:t xml:space="preserve">, </w:t>
-      </w:r>
-      <w:r>
-        <w:rPr>
-          <w:rFonts w:ascii="Times New Roman" w:eastAsia="Times New Roman" w:hAnsi="Times New Roman" w:cs="Times New Roman"/>
-        </w:rPr>
-        <w:t xml:space="preserve">so </w:t>
-      </w:r>
-      <w:r>
-        <w:rPr>
-          <w:rFonts w:ascii="Times New Roman" w:eastAsia="Times New Roman" w:hAnsi="Times New Roman" w:cs="Times New Roman"/>
-        </w:rPr>
-        <w:t>we could not use a standard parametric test</w:t>
-      </w:r>
-      <w:r>
-        <w:rPr>
-          <w:rFonts w:ascii="Times New Roman" w:eastAsia="Times New Roman" w:hAnsi="Times New Roman" w:cs="Times New Roman"/>
-        </w:rPr>
-        <w:t xml:space="preserve">. According to the module's statistical decision tree, the </w:t>
-      </w:r>
-      <w:r>
-        <w:rPr>
-          <w:rFonts w:ascii="Times New Roman" w:eastAsia="Times New Roman" w:hAnsi="Times New Roman" w:cs="Times New Roman"/>
-        </w:rPr>
-        <w:t xml:space="preserve">pairwise Wilcoxon rank sum </w:t>
-      </w:r>
-      <w:r>
-        <w:rPr>
-          <w:rFonts w:ascii="Times New Roman" w:eastAsia="Times New Roman" w:hAnsi="Times New Roman" w:cs="Times New Roman"/>
-        </w:rPr>
-        <w:t xml:space="preserve">test is the appropriate method for comparing means when </w:t>
-      </w:r>
-      <w:r>
-        <w:rPr>
-          <w:rFonts w:ascii="Times New Roman" w:eastAsia="Times New Roman" w:hAnsi="Times New Roman" w:cs="Times New Roman"/>
-        </w:rPr>
-        <w:t xml:space="preserve">the </w:t>
-      </w:r>
-      <w:r>
-        <w:rPr>
-          <w:rFonts w:ascii="Times New Roman" w:eastAsia="Times New Roman" w:hAnsi="Times New Roman" w:cs="Times New Roman"/>
-        </w:rPr>
-        <w:t>data is not normally distributed across more than two groups.</w:t>
-      </w:r>
-      <w:bookmarkEnd w:id="63"/>
     </w:p>
     <w:p>
       <w:pPr>
@@ -5887,7 +5909,7 @@
                 <w:lang w:val="en-US"/>
               </w:rPr>
             </w:pPr>
-            <w:bookmarkStart w:id="66" w:name="OLE_LINK90"/>
+            <w:bookmarkStart w:id="68" w:name="OLE_LINK90"/>
             <w:r>
               <w:rPr>
                 <w:rFonts w:ascii="Times New Roman" w:eastAsia="Times New Roman" w:hAnsi="Times New Roman" w:cs="Times New Roman"/>
@@ -5895,7 +5917,7 @@
               </w:rPr>
               <w:t>0.0021</w:t>
             </w:r>
-            <w:bookmarkEnd w:id="66"/>
+            <w:bookmarkEnd w:id="68"/>
             <w:r>
               <w:rPr>
                 <w:rFonts w:ascii="Times New Roman" w:eastAsia="Times New Roman" w:hAnsi="Times New Roman" w:cs="Times New Roman"/>
@@ -6309,7 +6331,7 @@
           <w:rFonts w:ascii="Times New Roman" w:eastAsia="Times New Roman" w:hAnsi="Times New Roman" w:cs="Times New Roman"/>
         </w:rPr>
       </w:pPr>
-      <w:bookmarkStart w:id="67" w:name="OLE_LINK89"/>
+      <w:bookmarkStart w:id="69" w:name="OLE_LINK89"/>
       <w:r>
         <w:rPr>
           <w:rFonts w:ascii="Times New Roman" w:eastAsia="Times New Roman" w:hAnsi="Times New Roman" w:cs="Times New Roman"/>
@@ -6433,7 +6455,7 @@
         </w:rPr>
         <w:t>.</w:t>
       </w:r>
-      <w:bookmarkEnd w:id="67"/>
+      <w:bookmarkEnd w:id="69"/>
     </w:p>
     <w:p>
       <w:pPr>
@@ -6473,7 +6495,7 @@
         </w:rPr>
         <w:br/>
       </w:r>
-      <w:bookmarkStart w:id="68" w:name="OLE_LINK98"/>
+      <w:bookmarkStart w:id="70" w:name="OLE_LINK98"/>
       <w:r>
         <w:rPr>
           <w:rFonts w:ascii="Times New Roman" w:eastAsia="Times New Roman" w:hAnsi="Times New Roman" w:cs="Times New Roman"/>
@@ -6507,7 +6529,7 @@
           <w:rFonts w:ascii="Times New Roman" w:eastAsia="Times New Roman" w:hAnsi="Times New Roman" w:cs="Times New Roman"/>
         </w:rPr>
       </w:pPr>
-      <w:bookmarkStart w:id="69" w:name="OLE_LINK93"/>
+      <w:bookmarkStart w:id="71" w:name="OLE_LINK93"/>
       <w:r>
         <w:rPr>
           <w:rFonts w:ascii="Times New Roman" w:eastAsia="Times New Roman" w:hAnsi="Times New Roman" w:cs="Times New Roman"/>
@@ -6566,7 +6588,7 @@
         <w:t>Starting early and working together helped us handle the complex seasonal data. Although selecting the pairwise statistical test was challenging, we overcame the challenge and produced a strong analysis</w:t>
       </w:r>
     </w:p>
-    <w:bookmarkEnd w:id="69"/>
+    <w:bookmarkEnd w:id="71"/>
     <w:p>
       <w:pPr>
         <w:rPr>
@@ -6606,14 +6628,14 @@
           <w:rFonts w:ascii="Times New Roman" w:eastAsia="Times New Roman" w:hAnsi="Times New Roman" w:cs="Times New Roman"/>
         </w:rPr>
       </w:pPr>
-      <w:bookmarkStart w:id="70" w:name="OLE_LINK96"/>
+      <w:bookmarkStart w:id="72" w:name="OLE_LINK96"/>
       <w:r>
         <w:rPr>
           <w:rFonts w:ascii="Times New Roman" w:eastAsia="Times New Roman" w:hAnsi="Times New Roman" w:cs="Times New Roman"/>
         </w:rPr>
         <w:tab/>
       </w:r>
-      <w:bookmarkStart w:id="71" w:name="OLE_LINK97"/>
+      <w:bookmarkStart w:id="73" w:name="OLE_LINK97"/>
       <w:r>
         <w:rPr>
           <w:rFonts w:ascii="Times New Roman" w:eastAsia="Times New Roman" w:hAnsi="Times New Roman" w:cs="Times New Roman"/>
@@ -6632,16 +6654,16 @@
         </w:rPr>
         <w:t xml:space="preserve"> coordination challenges that we had to resolve. </w:t>
       </w:r>
-      <w:bookmarkEnd w:id="70"/>
+      <w:bookmarkEnd w:id="72"/>
       <w:r>
         <w:rPr>
           <w:rFonts w:ascii="Times New Roman" w:eastAsia="Times New Roman" w:hAnsi="Times New Roman" w:cs="Times New Roman"/>
         </w:rPr>
         <w:t>We could have improved our study by looking only at rainy days to fix the problem of having too many zeros. Also, checking how seasonal patterns change year by year would help us find long-term climate trends.</w:t>
       </w:r>
-      <w:bookmarkEnd w:id="71"/>
-    </w:p>
-    <w:bookmarkEnd w:id="68"/>
+      <w:bookmarkEnd w:id="73"/>
+    </w:p>
+    <w:bookmarkEnd w:id="70"/>
     <w:p>
       <w:pPr>
         <w:rPr>
@@ -7402,8 +7424,8 @@
           <w:rFonts w:ascii="Times New Roman" w:eastAsia="Times New Roman" w:hAnsi="Times New Roman" w:cs="Times New Roman"/>
         </w:rPr>
       </w:pPr>
-      <w:bookmarkStart w:id="72" w:name="OLE_LINK104"/>
-      <w:bookmarkStart w:id="73" w:name="OLE_LINK107"/>
+      <w:bookmarkStart w:id="74" w:name="OLE_LINK104"/>
+      <w:bookmarkStart w:id="75" w:name="OLE_LINK107"/>
       <w:r>
         <w:rPr>
           <w:rFonts w:ascii="Times New Roman" w:eastAsia="Times New Roman" w:hAnsi="Times New Roman" w:cs="Times New Roman"/>
@@ -7493,7 +7515,7 @@
         <w:t>.</w:t>
       </w:r>
     </w:p>
-    <w:bookmarkEnd w:id="72"/>
+    <w:bookmarkEnd w:id="74"/>
     <w:p>
       <w:pPr>
         <w:rPr>
@@ -7519,14 +7541,14 @@
         </w:rPr>
         <w:tab/>
       </w:r>
-      <w:bookmarkStart w:id="74" w:name="OLE_LINK109"/>
+      <w:bookmarkStart w:id="76" w:name="OLE_LINK109"/>
       <w:r>
         <w:rPr>
           <w:rFonts w:ascii="Times New Roman" w:eastAsia="Times New Roman" w:hAnsi="Times New Roman" w:cs="Times New Roman"/>
         </w:rPr>
         <w:t xml:space="preserve">Interpretation of the results </w:t>
       </w:r>
-      <w:bookmarkEnd w:id="74"/>
+      <w:bookmarkEnd w:id="76"/>
     </w:p>
     <w:p>
       <w:pPr>
@@ -7618,7 +7640,7 @@
         </w:rPr>
       </w:pPr>
     </w:p>
-    <w:bookmarkEnd w:id="73"/>
+    <w:bookmarkEnd w:id="75"/>
     <w:p>
       <w:pPr>
         <w:jc w:val="lowKashida"/>
@@ -7860,18 +7882,25 @@
         </w:rPr>
         <w:br/>
       </w:r>
-      <w:r>
-        <w:rPr>
-          <w:rFonts w:ascii="Times New Roman" w:eastAsia="Times New Roman" w:hAnsi="Times New Roman" w:cs="Times New Roman"/>
-        </w:rPr>
-        <w:br/>
+    </w:p>
+    <w:p>
+      <w:pPr>
+        <w:jc w:val="lowKashida"/>
+        <w:rPr>
+          <w:rFonts w:ascii="Times New Roman" w:eastAsia="Times New Roman" w:hAnsi="Times New Roman" w:cs="Times New Roman"/>
+        </w:rPr>
+      </w:pPr>
+      <w:r>
+        <w:rPr>
+          <w:rFonts w:ascii="Times New Roman" w:eastAsia="Times New Roman" w:hAnsi="Times New Roman" w:cs="Times New Roman"/>
+        </w:rPr>
         <w:t xml:space="preserve">- </w:t>
       </w:r>
       <w:r>
         <w:rPr>
           <w:rFonts w:ascii="Times New Roman" w:eastAsia="Times New Roman" w:hAnsi="Times New Roman" w:cs="Times New Roman"/>
         </w:rPr>
-        <w:t xml:space="preserve">Arnell, N.W. et al. (2021) 'Changing climate risk in the UK: A multi-sectoral analysis using policy-relevant indicators', </w:t>
+        <w:t xml:space="preserve">Fowler, H.J. and Kilsby, C.G. (2007) 'Using regional climate model data to simulate historical and future river flows in northwest England', </w:t>
       </w:r>
       <w:r>
         <w:rPr>
@@ -7879,13 +7908,13 @@
           <w:i/>
           <w:iCs/>
         </w:rPr>
-        <w:t>Climate Risk Management,</w:t>
-      </w:r>
-      <w:r>
-        <w:rPr>
-          <w:rFonts w:ascii="Times New Roman" w:eastAsia="Times New Roman" w:hAnsi="Times New Roman" w:cs="Times New Roman"/>
-        </w:rPr>
-        <w:t xml:space="preserve"> 31, p. 100265.</w:t>
+        <w:t>Climatic Change</w:t>
+      </w:r>
+      <w:r>
+        <w:rPr>
+          <w:rFonts w:ascii="Times New Roman" w:eastAsia="Times New Roman" w:hAnsi="Times New Roman" w:cs="Times New Roman"/>
+        </w:rPr>
+        <w:t>, 80(3-4), pp. 337–367.</w:t>
       </w:r>
     </w:p>
     <w:p>
@@ -8255,7 +8284,7 @@
           <w:rFonts w:ascii="Times New Roman" w:eastAsia="Times New Roman" w:hAnsi="Times New Roman" w:cs="Times New Roman"/>
         </w:rPr>
       </w:pPr>
-      <w:bookmarkStart w:id="75" w:name="OLE_LINK115"/>
+      <w:bookmarkStart w:id="77" w:name="OLE_LINK115"/>
     </w:p>
     <w:tbl>
       <w:tblPr>
@@ -8286,7 +8315,7 @@
                 <w:szCs w:val="20"/>
               </w:rPr>
             </w:pPr>
-            <w:bookmarkStart w:id="76" w:name="OLE_LINK112"/>
+            <w:bookmarkStart w:id="78" w:name="OLE_LINK112"/>
             <w:r>
               <w:rPr>
                 <w:rFonts w:ascii="Courier New" w:eastAsia="Times New Roman" w:hAnsi="Courier New" w:cs="Courier New"/>
@@ -11374,7 +11403,7 @@
           </w:p>
         </w:tc>
       </w:tr>
-      <w:bookmarkEnd w:id="76"/>
+      <w:bookmarkEnd w:id="78"/>
     </w:tbl>
     <w:p>
       <w:pPr>
@@ -11383,7 +11412,7 @@
         </w:rPr>
       </w:pPr>
     </w:p>
-    <w:bookmarkEnd w:id="75"/>
+    <w:bookmarkEnd w:id="77"/>
     <w:p>
       <w:pPr>
         <w:rPr>
@@ -11473,7 +11502,7 @@
                 <w:szCs w:val="20"/>
               </w:rPr>
             </w:pPr>
-            <w:bookmarkStart w:id="77" w:name="OLE_LINK116"/>
+            <w:bookmarkStart w:id="79" w:name="OLE_LINK116"/>
             <w:r>
               <w:rPr>
                 <w:rFonts w:ascii="Courier New" w:eastAsia="Times New Roman" w:hAnsi="Courier New" w:cs="Courier New"/>
@@ -11482,7 +11511,7 @@
               </w:rPr>
               <w:t xml:space="preserve">| </w:t>
             </w:r>
-            <w:bookmarkEnd w:id="77"/>
+            <w:bookmarkEnd w:id="79"/>
             <w:r>
               <w:rPr>
                 <w:rFonts w:ascii="Courier New" w:eastAsia="Times New Roman" w:hAnsi="Courier New" w:cs="Courier New"/>
@@ -26429,6 +26458,7 @@
     <w:rsid w:val="00111E3B"/>
     <w:rsid w:val="00171F85"/>
     <w:rsid w:val="00332748"/>
+    <w:rsid w:val="004254EC"/>
     <w:rsid w:val="005B2F73"/>
     <w:rsid w:val="007400FE"/>
     <w:rsid w:val="00C079CF"/>

</xml_diff>